<commit_message>
fluent wait and webtable basics
</commit_message>
<xml_diff>
--- a/notes/selenium wait types.docx
+++ b/notes/selenium wait types.docx
@@ -207,6 +207,14 @@
           <w:sz w:val="20"/>
         </w:rPr>
         <w:tab/>
+      </w:r>
+      <w:bookmarkStart w:id="0" w:name="_GoBack"/>
+      <w:r>
+        <w:rPr>
+          <w:rFonts w:ascii="Arial;sans-serif" w:hAnsi="Arial;sans-serif"/>
+          <w:color w:val="000000"/>
+          <w:sz w:val="20"/>
+        </w:rPr>
         <w:t>T</w:t>
       </w:r>
       <w:r>
@@ -218,6 +226,7 @@
         </w:rPr>
         <w:t>he explicit wait is used to tell the Web Driver to wait for certain conditions (</w:t>
       </w:r>
+      <w:proofErr w:type="spellStart"/>
       <w:r>
         <w:rPr>
           <w:rStyle w:val="StrongEmphasis"/>
@@ -226,8 +235,19 @@
           <w:sz w:val="22"/>
           <w:szCs w:val="22"/>
         </w:rPr>
-        <w:t>Expected Conditions</w:t>
-      </w:r>
+        <w:t>Expected</w:t>
+      </w:r>
+      <w:r>
+        <w:rPr>
+          <w:rStyle w:val="StrongEmphasis"/>
+          <w:rFonts w:ascii="Times New Roman" w:hAnsi="Times New Roman"/>
+          <w:color w:val="000000"/>
+          <w:sz w:val="22"/>
+          <w:szCs w:val="22"/>
+        </w:rPr>
+        <w:t>Conditions</w:t>
+      </w:r>
+      <w:proofErr w:type="spellEnd"/>
       <w:r>
         <w:rPr>
           <w:rFonts w:ascii="Times New Roman" w:hAnsi="Times New Roman"/>
@@ -253,9 +273,29 @@
           <w:sz w:val="22"/>
           <w:szCs w:val="22"/>
         </w:rPr>
-        <w:t xml:space="preserve">or the maximum time </w:t>
-      </w:r>
-      <w:bookmarkStart w:id="0" w:name="_GoBack"/>
+        <w:t>or the maximum time before throwing an "</w:t>
+      </w:r>
+      <w:proofErr w:type="spellStart"/>
+      <w:r>
+        <w:rPr>
+          <w:rStyle w:val="StrongEmphasis"/>
+          <w:rFonts w:ascii="Times New Roman" w:hAnsi="Times New Roman"/>
+          <w:color w:val="000000"/>
+          <w:sz w:val="22"/>
+          <w:szCs w:val="22"/>
+        </w:rPr>
+        <w:t>ElementNotVisibleException</w:t>
+      </w:r>
+      <w:proofErr w:type="spellEnd"/>
+      <w:r>
+        <w:rPr>
+          <w:rFonts w:ascii="Times New Roman" w:hAnsi="Times New Roman"/>
+          <w:color w:val="000000"/>
+          <w:sz w:val="22"/>
+          <w:szCs w:val="22"/>
+        </w:rPr>
+        <w:t>" exception. The explicit wait is an intelligent kind of wait, but it can be applied only for specified elements</w:t>
+      </w:r>
       <w:bookmarkEnd w:id="0"/>
       <w:r>
         <w:rPr>
@@ -264,28 +304,7 @@
           <w:sz w:val="22"/>
           <w:szCs w:val="22"/>
         </w:rPr>
-        <w:t>before throwing an "</w:t>
-      </w:r>
-      <w:proofErr w:type="spellStart"/>
-      <w:r>
-        <w:rPr>
-          <w:rStyle w:val="StrongEmphasis"/>
-          <w:rFonts w:ascii="Times New Roman" w:hAnsi="Times New Roman"/>
-          <w:color w:val="000000"/>
-          <w:sz w:val="22"/>
-          <w:szCs w:val="22"/>
-        </w:rPr>
-        <w:t>ElementNotVisibleException</w:t>
-      </w:r>
-      <w:proofErr w:type="spellEnd"/>
-      <w:r>
-        <w:rPr>
-          <w:rFonts w:ascii="Times New Roman" w:hAnsi="Times New Roman"/>
-          <w:color w:val="000000"/>
-          <w:sz w:val="22"/>
-          <w:szCs w:val="22"/>
-        </w:rPr>
-        <w:t>" exception. The explicit wait is an intelligent kind of wait, but it can be applied only for specified elements.</w:t>
+        <w:t>.</w:t>
       </w:r>
     </w:p>
     <w:p>

</xml_diff>